<commit_message>
updated version of DTP
</commit_message>
<xml_diff>
--- a/docs/pg_documentation/PG_WETI_DTP_wer. 1.5.docx
+++ b/docs/pg_documentation/PG_WETI_DTP_wer. 1.5.docx
@@ -1023,14 +1023,18 @@
             <w:tcW w:w="1213" w:type="dxa"/>
             <w:tcMar/>
           </w:tcPr>
-          <w:p wp14:textId="7482803B">
+          <w:p wp14:textId="62A6641C">
             <w:pPr>
               <w:pStyle w:val="komentarz"/>
               <w:ind/>
             </w:pPr>
             <w:r>
               <w:rPr/>
-              <w:t>21.01.2026</w:t>
+              <w:t>5</w:t>
+            </w:r>
+            <w:r>
+              <w:rPr/>
+              <w:t>.01.2026</w:t>
             </w:r>
           </w:p>
           <w:p wp14:textId="2A9780D3">
@@ -1148,7 +1152,11 @@
             </w:pPr>
             <w:r>
               <w:rPr/>
-              <w:t>21.01.2026</w:t>
+              <w:t>5</w:t>
+            </w:r>
+            <w:r>
+              <w:rPr/>
+              <w:t>.01.2026</w:t>
             </w:r>
           </w:p>
           <w:p>
@@ -1274,7 +1282,11 @@
             </w:pPr>
             <w:r>
               <w:rPr/>
-              <w:t>21.01.2026</w:t>
+              <w:t>10</w:t>
+            </w:r>
+            <w:r>
+              <w:rPr/>
+              <w:t>.01.2026</w:t>
             </w:r>
           </w:p>
           <w:p>
@@ -1400,7 +1412,11 @@
             </w:pPr>
             <w:r>
               <w:rPr/>
-              <w:t>21.01.2026</w:t>
+              <w:t>11</w:t>
+            </w:r>
+            <w:r>
+              <w:rPr/>
+              <w:t>.01.2026</w:t>
             </w:r>
           </w:p>
           <w:p>
@@ -1530,7 +1546,15 @@
             </w:pPr>
             <w:r>
               <w:rPr/>
-              <w:t>21.01.2026</w:t>
+              <w:t>2</w:t>
+            </w:r>
+            <w:r>
+              <w:rPr/>
+              <w:t>0</w:t>
+            </w:r>
+            <w:r>
+              <w:rPr/>
+              <w:t>.01.2026</w:t>
             </w:r>
           </w:p>
           <w:p>

</xml_diff>